<commit_message>
Added section on extensions.
</commit_message>
<xml_diff>
--- a/Metamodel/Doc/Viewpoint Metamodel Documentation.docx
+++ b/Metamodel/Doc/Viewpoint Metamodel Documentation.docx
@@ -29,6 +29,12 @@
     <w:p/>
     <w:sdt>
       <w:sdtPr>
+        <w:rPr>
+          <w:rFonts w:asciiTheme="minorHAnsi" w:eastAsiaTheme="minorHAnsi" w:hAnsiTheme="minorHAnsi" w:cstheme="minorBidi"/>
+          <w:color w:val="auto"/>
+          <w:sz w:val="22"/>
+          <w:szCs w:val="22"/>
+        </w:rPr>
         <w:id w:val="902415463"/>
         <w:docPartObj>
           <w:docPartGallery w:val="Table of Contents"/>
@@ -37,13 +43,9 @@
       </w:sdtPr>
       <w:sdtEndPr>
         <w:rPr>
-          <w:rFonts w:asciiTheme="minorHAnsi" w:eastAsiaTheme="minorHAnsi" w:hAnsiTheme="minorHAnsi" w:cstheme="minorBidi"/>
           <w:b/>
           <w:bCs/>
           <w:noProof/>
-          <w:color w:val="auto"/>
-          <w:sz w:val="22"/>
-          <w:szCs w:val="22"/>
         </w:rPr>
       </w:sdtEndPr>
       <w:sdtContent>
@@ -75,7 +77,7 @@
           <w:r>
             <w:fldChar w:fldCharType="separate"/>
           </w:r>
-          <w:hyperlink w:anchor="_Toc126581888" w:history="1">
+          <w:hyperlink w:anchor="_Toc126585389" w:history="1">
             <w:r>
               <w:rPr>
                 <w:rStyle w:val="Hyperlink"/>
@@ -102,7 +104,7 @@
                 <w:noProof/>
                 <w:webHidden/>
               </w:rPr>
-              <w:instrText xml:space="preserve"> PAGEREF _Toc126581888 \h </w:instrText>
+              <w:instrText xml:space="preserve"> PAGEREF _Toc126585389 \h </w:instrText>
             </w:r>
             <w:r>
               <w:rPr>
@@ -144,7 +146,7 @@
               <w:noProof/>
             </w:rPr>
           </w:pPr>
-          <w:hyperlink w:anchor="_Toc126581889" w:history="1">
+          <w:hyperlink w:anchor="_Toc126585390" w:history="1">
             <w:r>
               <w:rPr>
                 <w:rStyle w:val="Hyperlink"/>
@@ -171,7 +173,7 @@
                 <w:noProof/>
                 <w:webHidden/>
               </w:rPr>
-              <w:instrText xml:space="preserve"> PAGEREF _Toc126581889 \h </w:instrText>
+              <w:instrText xml:space="preserve"> PAGEREF _Toc126585390 \h </w:instrText>
             </w:r>
             <w:r>
               <w:rPr>
@@ -213,7 +215,7 @@
               <w:noProof/>
             </w:rPr>
           </w:pPr>
-          <w:hyperlink w:anchor="_Toc126581890" w:history="1">
+          <w:hyperlink w:anchor="_Toc126585391" w:history="1">
             <w:r>
               <w:rPr>
                 <w:rStyle w:val="Hyperlink"/>
@@ -240,7 +242,7 @@
                 <w:noProof/>
                 <w:webHidden/>
               </w:rPr>
-              <w:instrText xml:space="preserve"> PAGEREF _Toc126581890 \h </w:instrText>
+              <w:instrText xml:space="preserve"> PAGEREF _Toc126585391 \h </w:instrText>
             </w:r>
             <w:r>
               <w:rPr>
@@ -282,7 +284,7 @@
               <w:noProof/>
             </w:rPr>
           </w:pPr>
-          <w:hyperlink w:anchor="_Toc126581891" w:history="1">
+          <w:hyperlink w:anchor="_Toc126585392" w:history="1">
             <w:r>
               <w:rPr>
                 <w:rStyle w:val="Hyperlink"/>
@@ -309,7 +311,7 @@
                 <w:noProof/>
                 <w:webHidden/>
               </w:rPr>
-              <w:instrText xml:space="preserve"> PAGEREF _Toc126581891 \h </w:instrText>
+              <w:instrText xml:space="preserve"> PAGEREF _Toc126585392 \h </w:instrText>
             </w:r>
             <w:r>
               <w:rPr>
@@ -351,7 +353,7 @@
               <w:noProof/>
             </w:rPr>
           </w:pPr>
-          <w:hyperlink w:anchor="_Toc126581892" w:history="1">
+          <w:hyperlink w:anchor="_Toc126585393" w:history="1">
             <w:r>
               <w:rPr>
                 <w:rStyle w:val="Hyperlink"/>
@@ -378,7 +380,7 @@
                 <w:noProof/>
                 <w:webHidden/>
               </w:rPr>
-              <w:instrText xml:space="preserve"> PAGEREF _Toc126581892 \h </w:instrText>
+              <w:instrText xml:space="preserve"> PAGEREF _Toc126585393 \h </w:instrText>
             </w:r>
             <w:r>
               <w:rPr>
@@ -420,7 +422,7 @@
               <w:noProof/>
             </w:rPr>
           </w:pPr>
-          <w:hyperlink w:anchor="_Toc126581893" w:history="1">
+          <w:hyperlink w:anchor="_Toc126585394" w:history="1">
             <w:r>
               <w:rPr>
                 <w:rStyle w:val="Hyperlink"/>
@@ -447,7 +449,7 @@
                 <w:noProof/>
                 <w:webHidden/>
               </w:rPr>
-              <w:instrText xml:space="preserve"> PAGEREF _Toc126581893 \h </w:instrText>
+              <w:instrText xml:space="preserve"> PAGEREF _Toc126585394 \h </w:instrText>
             </w:r>
             <w:r>
               <w:rPr>
@@ -489,7 +491,7 @@
               <w:noProof/>
             </w:rPr>
           </w:pPr>
-          <w:hyperlink w:anchor="_Toc126581894" w:history="1">
+          <w:hyperlink w:anchor="_Toc126585395" w:history="1">
             <w:r>
               <w:rPr>
                 <w:rStyle w:val="Hyperlink"/>
@@ -516,7 +518,7 @@
                 <w:noProof/>
                 <w:webHidden/>
               </w:rPr>
-              <w:instrText xml:space="preserve"> PAGEREF _Toc126581894 \h </w:instrText>
+              <w:instrText xml:space="preserve"> PAGEREF _Toc126585395 \h </w:instrText>
             </w:r>
             <w:r>
               <w:rPr>
@@ -558,7 +560,7 @@
               <w:noProof/>
             </w:rPr>
           </w:pPr>
-          <w:hyperlink w:anchor="_Toc126581895" w:history="1">
+          <w:hyperlink w:anchor="_Toc126585396" w:history="1">
             <w:r>
               <w:rPr>
                 <w:rStyle w:val="Hyperlink"/>
@@ -585,7 +587,7 @@
                 <w:noProof/>
                 <w:webHidden/>
               </w:rPr>
-              <w:instrText xml:space="preserve"> PAGEREF _Toc126581895 \h </w:instrText>
+              <w:instrText xml:space="preserve"> PAGEREF _Toc126585396 \h </w:instrText>
             </w:r>
             <w:r>
               <w:rPr>
@@ -627,7 +629,7 @@
               <w:noProof/>
             </w:rPr>
           </w:pPr>
-          <w:hyperlink w:anchor="_Toc126581896" w:history="1">
+          <w:hyperlink w:anchor="_Toc126585397" w:history="1">
             <w:r>
               <w:rPr>
                 <w:rStyle w:val="Hyperlink"/>
@@ -654,7 +656,7 @@
                 <w:noProof/>
                 <w:webHidden/>
               </w:rPr>
-              <w:instrText xml:space="preserve"> PAGEREF _Toc126581896 \h </w:instrText>
+              <w:instrText xml:space="preserve"> PAGEREF _Toc126585397 \h </w:instrText>
             </w:r>
             <w:r>
               <w:rPr>
@@ -696,7 +698,7 @@
               <w:noProof/>
             </w:rPr>
           </w:pPr>
-          <w:hyperlink w:anchor="_Toc126581897" w:history="1">
+          <w:hyperlink w:anchor="_Toc126585398" w:history="1">
             <w:r>
               <w:rPr>
                 <w:rStyle w:val="Hyperlink"/>
@@ -723,7 +725,76 @@
                 <w:noProof/>
                 <w:webHidden/>
               </w:rPr>
-              <w:instrText xml:space="preserve"> PAGEREF _Toc126581897 \h </w:instrText>
+              <w:instrText xml:space="preserve"> PAGEREF _Toc126585398 \h </w:instrText>
+            </w:r>
+            <w:r>
+              <w:rPr>
+                <w:noProof/>
+                <w:webHidden/>
+              </w:rPr>
+            </w:r>
+            <w:r>
+              <w:rPr>
+                <w:noProof/>
+                <w:webHidden/>
+              </w:rPr>
+              <w:fldChar w:fldCharType="separate"/>
+            </w:r>
+            <w:r>
+              <w:rPr>
+                <w:noProof/>
+                <w:webHidden/>
+              </w:rPr>
+              <w:t>5</w:t>
+            </w:r>
+            <w:r>
+              <w:rPr>
+                <w:noProof/>
+                <w:webHidden/>
+              </w:rPr>
+              <w:fldChar w:fldCharType="end"/>
+            </w:r>
+          </w:hyperlink>
+        </w:p>
+        <w:p>
+          <w:pPr>
+            <w:pStyle w:val="TOC3"/>
+            <w:tabs>
+              <w:tab w:val="right" w:leader="dot" w:pos="9350"/>
+            </w:tabs>
+            <w:rPr>
+              <w:rFonts w:eastAsiaTheme="minorEastAsia"/>
+              <w:noProof/>
+            </w:rPr>
+          </w:pPr>
+          <w:hyperlink w:anchor="_Toc126585399" w:history="1">
+            <w:r>
+              <w:rPr>
+                <w:rStyle w:val="Hyperlink"/>
+                <w:noProof/>
+              </w:rPr>
+              <w:t>Extension Mechanism</w:t>
+            </w:r>
+            <w:r>
+              <w:rPr>
+                <w:noProof/>
+                <w:webHidden/>
+              </w:rPr>
+              <w:tab/>
+            </w:r>
+            <w:r>
+              <w:rPr>
+                <w:noProof/>
+                <w:webHidden/>
+              </w:rPr>
+              <w:fldChar w:fldCharType="begin"/>
+            </w:r>
+            <w:r>
+              <w:rPr>
+                <w:noProof/>
+                <w:webHidden/>
+              </w:rPr>
+              <w:instrText xml:space="preserve"> PAGEREF _Toc126585399 \h </w:instrText>
             </w:r>
             <w:r>
               <w:rPr>
@@ -765,7 +836,7 @@
               <w:noProof/>
             </w:rPr>
           </w:pPr>
-          <w:hyperlink w:anchor="_Toc126581898" w:history="1">
+          <w:hyperlink w:anchor="_Toc126585400" w:history="1">
             <w:r>
               <w:rPr>
                 <w:rStyle w:val="Hyperlink"/>
@@ -792,7 +863,7 @@
                 <w:noProof/>
                 <w:webHidden/>
               </w:rPr>
-              <w:instrText xml:space="preserve"> PAGEREF _Toc126581898 \h </w:instrText>
+              <w:instrText xml:space="preserve"> PAGEREF _Toc126585400 \h </w:instrText>
             </w:r>
             <w:r>
               <w:rPr>
@@ -834,7 +905,7 @@
               <w:noProof/>
             </w:rPr>
           </w:pPr>
-          <w:hyperlink w:anchor="_Toc126581899" w:history="1">
+          <w:hyperlink w:anchor="_Toc126585401" w:history="1">
             <w:r>
               <w:rPr>
                 <w:rStyle w:val="Hyperlink"/>
@@ -861,7 +932,7 @@
                 <w:noProof/>
                 <w:webHidden/>
               </w:rPr>
-              <w:instrText xml:space="preserve"> PAGEREF _Toc126581899 \h </w:instrText>
+              <w:instrText xml:space="preserve"> PAGEREF _Toc126585401 \h </w:instrText>
             </w:r>
             <w:r>
               <w:rPr>
@@ -903,7 +974,7 @@
               <w:noProof/>
             </w:rPr>
           </w:pPr>
-          <w:hyperlink w:anchor="_Toc126581900" w:history="1">
+          <w:hyperlink w:anchor="_Toc126585402" w:history="1">
             <w:r>
               <w:rPr>
                 <w:rStyle w:val="Hyperlink"/>
@@ -930,7 +1001,7 @@
                 <w:noProof/>
                 <w:webHidden/>
               </w:rPr>
-              <w:instrText xml:space="preserve"> PAGEREF _Toc126581900 \h </w:instrText>
+              <w:instrText xml:space="preserve"> PAGEREF _Toc126585402 \h </w:instrText>
             </w:r>
             <w:r>
               <w:rPr>
@@ -972,7 +1043,7 @@
               <w:noProof/>
             </w:rPr>
           </w:pPr>
-          <w:hyperlink w:anchor="_Toc126581901" w:history="1">
+          <w:hyperlink w:anchor="_Toc126585403" w:history="1">
             <w:r>
               <w:rPr>
                 <w:rStyle w:val="Hyperlink"/>
@@ -999,7 +1070,7 @@
                 <w:noProof/>
                 <w:webHidden/>
               </w:rPr>
-              <w:instrText xml:space="preserve"> PAGEREF _Toc126581901 \h </w:instrText>
+              <w:instrText xml:space="preserve"> PAGEREF _Toc126585403 \h </w:instrText>
             </w:r>
             <w:r>
               <w:rPr>
@@ -1041,7 +1112,7 @@
               <w:noProof/>
             </w:rPr>
           </w:pPr>
-          <w:hyperlink w:anchor="_Toc126581902" w:history="1">
+          <w:hyperlink w:anchor="_Toc126585404" w:history="1">
             <w:r>
               <w:rPr>
                 <w:rStyle w:val="Hyperlink"/>
@@ -1068,7 +1139,7 @@
                 <w:noProof/>
                 <w:webHidden/>
               </w:rPr>
-              <w:instrText xml:space="preserve"> PAGEREF _Toc126581902 \h </w:instrText>
+              <w:instrText xml:space="preserve"> PAGEREF _Toc126585404 \h </w:instrText>
             </w:r>
             <w:r>
               <w:rPr>
@@ -1110,7 +1181,7 @@
               <w:noProof/>
             </w:rPr>
           </w:pPr>
-          <w:hyperlink w:anchor="_Toc126581903" w:history="1">
+          <w:hyperlink w:anchor="_Toc126585405" w:history="1">
             <w:r>
               <w:rPr>
                 <w:rStyle w:val="Hyperlink"/>
@@ -1137,7 +1208,7 @@
                 <w:noProof/>
                 <w:webHidden/>
               </w:rPr>
-              <w:instrText xml:space="preserve"> PAGEREF _Toc126581903 \h </w:instrText>
+              <w:instrText xml:space="preserve"> PAGEREF _Toc126585405 \h </w:instrText>
             </w:r>
             <w:r>
               <w:rPr>
@@ -1179,7 +1250,7 @@
               <w:noProof/>
             </w:rPr>
           </w:pPr>
-          <w:hyperlink w:anchor="_Toc126581904" w:history="1">
+          <w:hyperlink w:anchor="_Toc126585406" w:history="1">
             <w:r>
               <w:rPr>
                 <w:rStyle w:val="Hyperlink"/>
@@ -1206,7 +1277,7 @@
                 <w:noProof/>
                 <w:webHidden/>
               </w:rPr>
-              <w:instrText xml:space="preserve"> PAGEREF _Toc126581904 \h </w:instrText>
+              <w:instrText xml:space="preserve"> PAGEREF _Toc126585406 \h </w:instrText>
             </w:r>
             <w:r>
               <w:rPr>
@@ -1248,7 +1319,7 @@
               <w:noProof/>
             </w:rPr>
           </w:pPr>
-          <w:hyperlink w:anchor="_Toc126581905" w:history="1">
+          <w:hyperlink w:anchor="_Toc126585407" w:history="1">
             <w:r>
               <w:rPr>
                 <w:rStyle w:val="Hyperlink"/>
@@ -1275,7 +1346,7 @@
                 <w:noProof/>
                 <w:webHidden/>
               </w:rPr>
-              <w:instrText xml:space="preserve"> PAGEREF _Toc126581905 \h </w:instrText>
+              <w:instrText xml:space="preserve"> PAGEREF _Toc126585407 \h </w:instrText>
             </w:r>
             <w:r>
               <w:rPr>
@@ -1317,7 +1388,7 @@
               <w:noProof/>
             </w:rPr>
           </w:pPr>
-          <w:hyperlink w:anchor="_Toc126581906" w:history="1">
+          <w:hyperlink w:anchor="_Toc126585408" w:history="1">
             <w:r>
               <w:rPr>
                 <w:rStyle w:val="Hyperlink"/>
@@ -1344,7 +1415,7 @@
                 <w:noProof/>
                 <w:webHidden/>
               </w:rPr>
-              <w:instrText xml:space="preserve"> PAGEREF _Toc126581906 \h </w:instrText>
+              <w:instrText xml:space="preserve"> PAGEREF _Toc126585408 \h </w:instrText>
             </w:r>
             <w:r>
               <w:rPr>
@@ -1386,7 +1457,7 @@
               <w:noProof/>
             </w:rPr>
           </w:pPr>
-          <w:hyperlink w:anchor="_Toc126581907" w:history="1">
+          <w:hyperlink w:anchor="_Toc126585409" w:history="1">
             <w:r>
               <w:rPr>
                 <w:rStyle w:val="Hyperlink"/>
@@ -1413,7 +1484,7 @@
                 <w:noProof/>
                 <w:webHidden/>
               </w:rPr>
-              <w:instrText xml:space="preserve"> PAGEREF _Toc126581907 \h </w:instrText>
+              <w:instrText xml:space="preserve"> PAGEREF _Toc126585409 \h </w:instrText>
             </w:r>
             <w:r>
               <w:rPr>
@@ -1455,7 +1526,7 @@
               <w:noProof/>
             </w:rPr>
           </w:pPr>
-          <w:hyperlink w:anchor="_Toc126581908" w:history="1">
+          <w:hyperlink w:anchor="_Toc126585410" w:history="1">
             <w:r>
               <w:rPr>
                 <w:rStyle w:val="Hyperlink"/>
@@ -1482,7 +1553,7 @@
                 <w:noProof/>
                 <w:webHidden/>
               </w:rPr>
-              <w:instrText xml:space="preserve"> PAGEREF _Toc126581908 \h </w:instrText>
+              <w:instrText xml:space="preserve"> PAGEREF _Toc126585410 \h </w:instrText>
             </w:r>
             <w:r>
               <w:rPr>
@@ -1524,7 +1595,7 @@
               <w:noProof/>
             </w:rPr>
           </w:pPr>
-          <w:hyperlink w:anchor="_Toc126581909" w:history="1">
+          <w:hyperlink w:anchor="_Toc126585411" w:history="1">
             <w:r>
               <w:rPr>
                 <w:rStyle w:val="Hyperlink"/>
@@ -1551,7 +1622,7 @@
                 <w:noProof/>
                 <w:webHidden/>
               </w:rPr>
-              <w:instrText xml:space="preserve"> PAGEREF _Toc126581909 \h </w:instrText>
+              <w:instrText xml:space="preserve"> PAGEREF _Toc126585411 \h </w:instrText>
             </w:r>
             <w:r>
               <w:rPr>
@@ -1593,7 +1664,7 @@
               <w:noProof/>
             </w:rPr>
           </w:pPr>
-          <w:hyperlink w:anchor="_Toc126581910" w:history="1">
+          <w:hyperlink w:anchor="_Toc126585412" w:history="1">
             <w:r>
               <w:rPr>
                 <w:rStyle w:val="Hyperlink"/>
@@ -1620,7 +1691,7 @@
                 <w:noProof/>
                 <w:webHidden/>
               </w:rPr>
-              <w:instrText xml:space="preserve"> PAGEREF _Toc126581910 \h </w:instrText>
+              <w:instrText xml:space="preserve"> PAGEREF _Toc126585412 \h </w:instrText>
             </w:r>
             <w:r>
               <w:rPr>
@@ -1662,7 +1733,7 @@
               <w:noProof/>
             </w:rPr>
           </w:pPr>
-          <w:hyperlink w:anchor="_Toc126581911" w:history="1">
+          <w:hyperlink w:anchor="_Toc126585413" w:history="1">
             <w:r>
               <w:rPr>
                 <w:rStyle w:val="Hyperlink"/>
@@ -1689,7 +1760,7 @@
                 <w:noProof/>
                 <w:webHidden/>
               </w:rPr>
-              <w:instrText xml:space="preserve"> PAGEREF _Toc126581911 \h </w:instrText>
+              <w:instrText xml:space="preserve"> PAGEREF _Toc126585413 \h </w:instrText>
             </w:r>
             <w:r>
               <w:rPr>
@@ -1731,7 +1802,7 @@
               <w:noProof/>
             </w:rPr>
           </w:pPr>
-          <w:hyperlink w:anchor="_Toc126581912" w:history="1">
+          <w:hyperlink w:anchor="_Toc126585414" w:history="1">
             <w:r>
               <w:rPr>
                 <w:rStyle w:val="Hyperlink"/>
@@ -1758,7 +1829,7 @@
                 <w:noProof/>
                 <w:webHidden/>
               </w:rPr>
-              <w:instrText xml:space="preserve"> PAGEREF _Toc126581912 \h </w:instrText>
+              <w:instrText xml:space="preserve"> PAGEREF _Toc126585414 \h </w:instrText>
             </w:r>
             <w:r>
               <w:rPr>
@@ -1800,7 +1871,7 @@
               <w:noProof/>
             </w:rPr>
           </w:pPr>
-          <w:hyperlink w:anchor="_Toc126581913" w:history="1">
+          <w:hyperlink w:anchor="_Toc126585415" w:history="1">
             <w:r>
               <w:rPr>
                 <w:rStyle w:val="Hyperlink"/>
@@ -1827,7 +1898,7 @@
                 <w:noProof/>
                 <w:webHidden/>
               </w:rPr>
-              <w:instrText xml:space="preserve"> PAGEREF _Toc126581913 \h </w:instrText>
+              <w:instrText xml:space="preserve"> PAGEREF _Toc126585415 \h </w:instrText>
             </w:r>
             <w:r>
               <w:rPr>
@@ -1869,7 +1940,7 @@
               <w:noProof/>
             </w:rPr>
           </w:pPr>
-          <w:hyperlink w:anchor="_Toc126581914" w:history="1">
+          <w:hyperlink w:anchor="_Toc126585416" w:history="1">
             <w:r>
               <w:rPr>
                 <w:rStyle w:val="Hyperlink"/>
@@ -1896,7 +1967,7 @@
                 <w:noProof/>
                 <w:webHidden/>
               </w:rPr>
-              <w:instrText xml:space="preserve"> PAGEREF _Toc126581914 \h </w:instrText>
+              <w:instrText xml:space="preserve"> PAGEREF _Toc126585416 \h </w:instrText>
             </w:r>
             <w:r>
               <w:rPr>
@@ -1938,7 +2009,7 @@
               <w:noProof/>
             </w:rPr>
           </w:pPr>
-          <w:hyperlink w:anchor="_Toc126581915" w:history="1">
+          <w:hyperlink w:anchor="_Toc126585417" w:history="1">
             <w:r>
               <w:rPr>
                 <w:rStyle w:val="Hyperlink"/>
@@ -1965,7 +2036,7 @@
                 <w:noProof/>
                 <w:webHidden/>
               </w:rPr>
-              <w:instrText xml:space="preserve"> PAGEREF _Toc126581915 \h </w:instrText>
+              <w:instrText xml:space="preserve"> PAGEREF _Toc126585417 \h </w:instrText>
             </w:r>
             <w:r>
               <w:rPr>
@@ -2007,7 +2078,7 @@
               <w:noProof/>
             </w:rPr>
           </w:pPr>
-          <w:hyperlink w:anchor="_Toc126581916" w:history="1">
+          <w:hyperlink w:anchor="_Toc126585418" w:history="1">
             <w:r>
               <w:rPr>
                 <w:rStyle w:val="Hyperlink"/>
@@ -2034,7 +2105,7 @@
                 <w:noProof/>
                 <w:webHidden/>
               </w:rPr>
-              <w:instrText xml:space="preserve"> PAGEREF _Toc126581916 \h </w:instrText>
+              <w:instrText xml:space="preserve"> PAGEREF _Toc126585418 \h </w:instrText>
             </w:r>
             <w:r>
               <w:rPr>
@@ -2076,7 +2147,7 @@
               <w:noProof/>
             </w:rPr>
           </w:pPr>
-          <w:hyperlink w:anchor="_Toc126581917" w:history="1">
+          <w:hyperlink w:anchor="_Toc126585419" w:history="1">
             <w:r>
               <w:rPr>
                 <w:rStyle w:val="Hyperlink"/>
@@ -2103,7 +2174,7 @@
                 <w:noProof/>
                 <w:webHidden/>
               </w:rPr>
-              <w:instrText xml:space="preserve"> PAGEREF _Toc126581917 \h </w:instrText>
+              <w:instrText xml:space="preserve"> PAGEREF _Toc126585419 \h </w:instrText>
             </w:r>
             <w:r>
               <w:rPr>
@@ -2145,7 +2216,7 @@
               <w:noProof/>
             </w:rPr>
           </w:pPr>
-          <w:hyperlink w:anchor="_Toc126581918" w:history="1">
+          <w:hyperlink w:anchor="_Toc126585420" w:history="1">
             <w:r>
               <w:rPr>
                 <w:rStyle w:val="Hyperlink"/>
@@ -2172,7 +2243,7 @@
                 <w:noProof/>
                 <w:webHidden/>
               </w:rPr>
-              <w:instrText xml:space="preserve"> PAGEREF _Toc126581918 \h </w:instrText>
+              <w:instrText xml:space="preserve"> PAGEREF _Toc126585420 \h </w:instrText>
             </w:r>
             <w:r>
               <w:rPr>
@@ -2214,7 +2285,7 @@
               <w:noProof/>
             </w:rPr>
           </w:pPr>
-          <w:hyperlink w:anchor="_Toc126581919" w:history="1">
+          <w:hyperlink w:anchor="_Toc126585421" w:history="1">
             <w:r>
               <w:rPr>
                 <w:rStyle w:val="Hyperlink"/>
@@ -2241,7 +2312,7 @@
                 <w:noProof/>
                 <w:webHidden/>
               </w:rPr>
-              <w:instrText xml:space="preserve"> PAGEREF _Toc126581919 \h </w:instrText>
+              <w:instrText xml:space="preserve"> PAGEREF _Toc126585421 \h </w:instrText>
             </w:r>
             <w:r>
               <w:rPr>
@@ -2283,7 +2354,7 @@
               <w:noProof/>
             </w:rPr>
           </w:pPr>
-          <w:hyperlink w:anchor="_Toc126581920" w:history="1">
+          <w:hyperlink w:anchor="_Toc126585422" w:history="1">
             <w:r>
               <w:rPr>
                 <w:rStyle w:val="Hyperlink"/>
@@ -2310,7 +2381,7 @@
                 <w:noProof/>
                 <w:webHidden/>
               </w:rPr>
-              <w:instrText xml:space="preserve"> PAGEREF _Toc126581920 \h </w:instrText>
+              <w:instrText xml:space="preserve"> PAGEREF _Toc126585422 \h </w:instrText>
             </w:r>
             <w:r>
               <w:rPr>
@@ -2352,7 +2423,7 @@
               <w:noProof/>
             </w:rPr>
           </w:pPr>
-          <w:hyperlink w:anchor="_Toc126581921" w:history="1">
+          <w:hyperlink w:anchor="_Toc126585423" w:history="1">
             <w:r>
               <w:rPr>
                 <w:rStyle w:val="Hyperlink"/>
@@ -2379,7 +2450,7 @@
                 <w:noProof/>
                 <w:webHidden/>
               </w:rPr>
-              <w:instrText xml:space="preserve"> PAGEREF _Toc126581921 \h </w:instrText>
+              <w:instrText xml:space="preserve"> PAGEREF _Toc126585423 \h </w:instrText>
             </w:r>
             <w:r>
               <w:rPr>
@@ -2430,7 +2501,7 @@
       <w:r>
         <w:br w:type="page"/>
       </w:r>
-      <w:bookmarkStart w:id="0" w:name="_Toc126581888"/>
+      <w:bookmarkStart w:id="0" w:name="_Toc126585389"/>
       <w:r>
         <w:lastRenderedPageBreak/>
         <w:t>Overview</w:t>
@@ -2510,13 +2581,8 @@
         </w:numPr>
       </w:pPr>
       <w:r>
-        <w:t xml:space="preserve">Representation of the basic structure of data elements to provide for </w:t>
-      </w:r>
-      <w:proofErr w:type="gramStart"/>
-      <w:r>
-        <w:t>mapping</w:t>
-      </w:r>
-      <w:proofErr w:type="gramEnd"/>
+        <w:t>Representation of the basic structure of data elements to provide for mapping</w:t>
+      </w:r>
     </w:p>
     <w:p>
       <w:pPr>
@@ -2560,7 +2626,7 @@
       <w:pPr>
         <w:pStyle w:val="Heading2"/>
       </w:pPr>
-      <w:bookmarkStart w:id="1" w:name="_Toc126581889"/>
+      <w:bookmarkStart w:id="1" w:name="_Toc126585390"/>
       <w:r>
         <w:t>Intent of this metamodel</w:t>
       </w:r>
@@ -2586,7 +2652,7 @@
       <w:pPr>
         <w:pStyle w:val="Heading3"/>
       </w:pPr>
-      <w:bookmarkStart w:id="2" w:name="_Toc126581890"/>
+      <w:bookmarkStart w:id="2" w:name="_Toc126585391"/>
       <w:r>
         <w:t>Intent of concept modeling</w:t>
       </w:r>
@@ -2646,7 +2712,7 @@
       <w:pPr>
         <w:pStyle w:val="Heading2"/>
       </w:pPr>
-      <w:bookmarkStart w:id="3" w:name="_Toc126581891"/>
+      <w:bookmarkStart w:id="3" w:name="_Toc126585392"/>
       <w:r>
         <w:lastRenderedPageBreak/>
         <w:t>Applying the viewpoint metamodel to classes of use cases</w:t>
@@ -2662,7 +2728,7 @@
       <w:pPr>
         <w:pStyle w:val="Heading3"/>
       </w:pPr>
-      <w:bookmarkStart w:id="4" w:name="_Toc126581892"/>
+      <w:bookmarkStart w:id="4" w:name="_Toc126585393"/>
       <w:r>
         <w:t>The subset of OWL includes:</w:t>
       </w:r>
@@ -2772,7 +2838,7 @@
       <w:pPr>
         <w:pStyle w:val="Heading3"/>
       </w:pPr>
-      <w:bookmarkStart w:id="5" w:name="_Toc126581893"/>
+      <w:bookmarkStart w:id="5" w:name="_Toc126585394"/>
       <w:r>
         <w:t>Concept Modeling Extensions</w:t>
       </w:r>
@@ -2915,7 +2981,7 @@
       <w:pPr>
         <w:pStyle w:val="Heading3"/>
       </w:pPr>
-      <w:bookmarkStart w:id="6" w:name="_Toc126581894"/>
+      <w:bookmarkStart w:id="6" w:name="_Toc126585395"/>
       <w:r>
         <w:t>Defining Composite Concepts</w:t>
       </w:r>
@@ -2941,7 +3007,7 @@
       <w:pPr>
         <w:pStyle w:val="Heading3"/>
       </w:pPr>
-      <w:bookmarkStart w:id="7" w:name="_Toc126581895"/>
+      <w:bookmarkStart w:id="7" w:name="_Toc126585396"/>
       <w:r>
         <w:lastRenderedPageBreak/>
         <w:t>Representing data schema</w:t>
@@ -2957,7 +3023,7 @@
       <w:pPr>
         <w:pStyle w:val="Heading3"/>
       </w:pPr>
-      <w:bookmarkStart w:id="8" w:name="_Toc126581896"/>
+      <w:bookmarkStart w:id="8" w:name="_Toc126585397"/>
       <w:r>
         <w:t xml:space="preserve">Data represents </w:t>
       </w:r>
@@ -2970,49 +3036,98 @@
     </w:p>
     <w:p>
       <w:r>
-        <w:t xml:space="preserve">The fundamental theory of this specification is that “data represents concepts” – that is for each data element there is one or more semantic concepts that the data is “about”, or “represents”. Once we have the composite concepts </w:t>
+        <w:t>The fundamental theory of this specification is that “data represents concepts” – that is for each data element there is one or more semantic concepts that the data is “about”, or “represents”. Once we have the composite concepts defined we can have a simple set of “represents” relationships from the data to the concepts.</w:t>
+      </w:r>
+    </w:p>
+    <w:p>
+      <w:pPr>
+        <w:pStyle w:val="Heading3"/>
+      </w:pPr>
+      <w:bookmarkStart w:id="9" w:name="_Toc126585398"/>
+      <w:r>
+        <w:t>Stakeholder Viewpoints</w:t>
+      </w:r>
+      <w:bookmarkEnd w:id="9"/>
+    </w:p>
+    <w:p>
+      <w:r>
+        <w:t xml:space="preserve">Non-technical stakeholders must be able to understand and comment on the concepts in their domain. But, to enable the generality and abstraction required to fully capture semantics, the concept models may become to complex and may not use their preferred “localized” terminology. To provide a stakeholder friendly view we define “Viewpoints”. A </w:t>
       </w:r>
       <w:proofErr w:type="gramStart"/>
       <w:r>
-        <w:t>defined</w:t>
+        <w:t>viewpoint subsets</w:t>
       </w:r>
       <w:proofErr w:type="gramEnd"/>
       <w:r>
-        <w:t xml:space="preserve"> we can have a simple set of “represents” relationships from the data to the concepts.</w:t>
+        <w:t>, simplifies a model for a stakeholder group using their preferred terminology. As part of this simplification concepts are tagged with their “importance” for that stakeholder, this is called the “visibility”. Viewpoints also use the restrictions and paths we use for mapping data.</w:t>
       </w:r>
     </w:p>
     <w:p>
       <w:pPr>
         <w:pStyle w:val="Heading3"/>
       </w:pPr>
-      <w:bookmarkStart w:id="9" w:name="_Toc126581897"/>
-      <w:r>
-        <w:t>Stakeholder Viewpoints</w:t>
-      </w:r>
-      <w:bookmarkEnd w:id="9"/>
-    </w:p>
-    <w:p>
-      <w:r>
-        <w:t xml:space="preserve">Non-technical stakeholders must be able to understand and comment on the concepts in their domain. But, to enable the generality and abstraction required to fully capture semantics, the concept models may become to complex and may not use their preferred “localized” terminology. To provide a stakeholder friendly view we define “Viewpoints”. A </w:t>
+      <w:bookmarkStart w:id="10" w:name="_Toc126585399"/>
+      <w:r>
+        <w:t>Extension Mechanism</w:t>
+      </w:r>
+      <w:bookmarkEnd w:id="10"/>
+    </w:p>
+    <w:p>
+      <w:r>
+        <w:t xml:space="preserve">To separate concerns between the metamodel and various semantic or physical modeling paradigms, the “Archetype” extension mechanism is utilized. An architype is </w:t>
       </w:r>
       <w:proofErr w:type="gramStart"/>
       <w:r>
-        <w:t>viewpoint subsets</w:t>
+        <w:t>similar to</w:t>
       </w:r>
       <w:proofErr w:type="gramEnd"/>
       <w:r>
-        <w:t>, simplifies a model for a stakeholder group using their preferred terminology. As part of this simplification concepts are tagged with their “importance” for that stakeholder, this is called the “visibility”. Viewpoints also use the restrictions and paths we use for mapping data.</w:t>
+        <w:t xml:space="preserve"> a UML stereotype or OWL annotation. The assumption made is that an archetype is a supertype of a domain concept. </w:t>
+      </w:r>
+      <w:proofErr w:type="gramStart"/>
+      <w:r>
+        <w:t>E.g.</w:t>
+      </w:r>
+      <w:proofErr w:type="gramEnd"/>
+      <w:r>
+        <w:t xml:space="preserve"> “Activity” may be defined as an archetype and will “tag” all activities. </w:t>
+      </w:r>
+    </w:p>
+    <w:p>
+      <w:r>
+        <w:t xml:space="preserve">In the metamodel the “has Archetype” relationship defines the type that is the archetype for something. When defining a new archetype, the archetype “has Archetype” </w:t>
+      </w:r>
+      <w:proofErr w:type="spellStart"/>
+      <w:r>
+        <w:t>it’s self</w:t>
+      </w:r>
+      <w:proofErr w:type="spellEnd"/>
+      <w:r>
+        <w:t>. The archetype may be inferred by finding an archetype in the class supertypes. In diagrams the archetype may be shown like a stereotype.</w:t>
+      </w:r>
+    </w:p>
+    <w:p>
+      <w:r>
+        <w:t xml:space="preserve">Extensions may also augment or subtype the metamodel to define additional meta-relationships. An archetype would be an instance of the augmented </w:t>
+      </w:r>
+      <w:proofErr w:type="spellStart"/>
+      <w:r>
+        <w:t>metatype</w:t>
+      </w:r>
+      <w:proofErr w:type="spellEnd"/>
+      <w:r>
+        <w:t>.</w:t>
       </w:r>
     </w:p>
     <w:p>
       <w:pPr>
         <w:pStyle w:val="Heading1"/>
       </w:pPr>
-      <w:bookmarkStart w:id="10" w:name="_Toc126581898"/>
+      <w:bookmarkStart w:id="11" w:name="_Toc126585400"/>
       <w:r>
         <w:t>Examples</w:t>
       </w:r>
-      <w:bookmarkEnd w:id="10"/>
+      <w:bookmarkEnd w:id="11"/>
     </w:p>
     <w:p>
       <w:r>
@@ -3023,11 +3138,11 @@
       <w:pPr>
         <w:pStyle w:val="Heading1"/>
       </w:pPr>
-      <w:bookmarkStart w:id="11" w:name="_Toc126581899"/>
+      <w:bookmarkStart w:id="12" w:name="_Toc126585401"/>
       <w:r>
         <w:t>Implementation</w:t>
       </w:r>
-      <w:bookmarkEnd w:id="11"/>
+      <w:bookmarkEnd w:id="12"/>
     </w:p>
     <w:p>
       <w:r>
@@ -3052,12 +3167,12 @@
       <w:pPr>
         <w:pStyle w:val="Heading1"/>
       </w:pPr>
-      <w:bookmarkStart w:id="12" w:name="_Toc126581900"/>
+      <w:bookmarkStart w:id="13" w:name="_Toc126585402"/>
       <w:r>
         <w:lastRenderedPageBreak/>
         <w:t>Viewpoint Metamodel</w:t>
       </w:r>
-      <w:bookmarkEnd w:id="12"/>
+      <w:bookmarkEnd w:id="13"/>
     </w:p>
     <w:p>
       <w:pPr>
@@ -3071,11 +3186,11 @@
       <w:pPr>
         <w:pStyle w:val="Heading2"/>
       </w:pPr>
-      <w:bookmarkStart w:id="13" w:name="_Toc126581901"/>
+      <w:bookmarkStart w:id="14" w:name="_Toc126585403"/>
       <w:r>
         <w:t>Diagram: Viewpoint Metamodel</w:t>
       </w:r>
-      <w:bookmarkEnd w:id="13"/>
+      <w:bookmarkEnd w:id="14"/>
     </w:p>
     <w:p>
       <w:pPr>
@@ -3156,13 +3271,13 @@
       <w:pPr>
         <w:pStyle w:val="Heading2"/>
       </w:pPr>
-      <w:bookmarkStart w:id="14" w:name="_1ade95a6c0613a614022000bcde216ca"/>
-      <w:bookmarkStart w:id="15" w:name="_Toc126581902"/>
+      <w:bookmarkStart w:id="15" w:name="_1ade95a6c0613a614022000bcde216ca"/>
+      <w:bookmarkStart w:id="16" w:name="_Toc126585404"/>
       <w:r>
         <w:t>Class Constrained Property</w:t>
       </w:r>
-      <w:bookmarkEnd w:id="14"/>
       <w:bookmarkEnd w:id="15"/>
+      <w:bookmarkEnd w:id="16"/>
       <w:r>
         <w:rPr>
           <w:rFonts w:cs="Arial"/>
@@ -3592,13 +3707,13 @@
       <w:pPr>
         <w:pStyle w:val="Heading2"/>
       </w:pPr>
-      <w:bookmarkStart w:id="16" w:name="_bcd3dae50545ad03ddcf95af778ae822"/>
-      <w:bookmarkStart w:id="17" w:name="_Toc126581903"/>
+      <w:bookmarkStart w:id="17" w:name="_bcd3dae50545ad03ddcf95af778ae822"/>
+      <w:bookmarkStart w:id="18" w:name="_Toc126585405"/>
       <w:r>
         <w:t>Class Constraint</w:t>
       </w:r>
-      <w:bookmarkEnd w:id="16"/>
       <w:bookmarkEnd w:id="17"/>
+      <w:bookmarkEnd w:id="18"/>
       <w:r>
         <w:rPr>
           <w:rFonts w:cs="Arial"/>
@@ -3678,13 +3793,13 @@
       <w:pPr>
         <w:pStyle w:val="Heading2"/>
       </w:pPr>
-      <w:bookmarkStart w:id="18" w:name="_5b6a434dc49b9ce419e4e6da686a3150"/>
-      <w:bookmarkStart w:id="19" w:name="_Toc126581904"/>
+      <w:bookmarkStart w:id="19" w:name="_5b6a434dc49b9ce419e4e6da686a3150"/>
+      <w:bookmarkStart w:id="20" w:name="_Toc126585406"/>
       <w:r>
         <w:t>Class Context</w:t>
       </w:r>
-      <w:bookmarkEnd w:id="18"/>
       <w:bookmarkEnd w:id="19"/>
+      <w:bookmarkEnd w:id="20"/>
       <w:r>
         <w:rPr>
           <w:rFonts w:cs="Arial"/>
@@ -3764,13 +3879,13 @@
       <w:pPr>
         <w:pStyle w:val="Heading2"/>
       </w:pPr>
-      <w:bookmarkStart w:id="20" w:name="_05f7414ccc44c106801b15bf661f165b"/>
-      <w:bookmarkStart w:id="21" w:name="_Toc126581905"/>
+      <w:bookmarkStart w:id="21" w:name="_05f7414ccc44c106801b15bf661f165b"/>
+      <w:bookmarkStart w:id="22" w:name="_Toc126585407"/>
       <w:r>
         <w:t>Class Data Attribute</w:t>
       </w:r>
-      <w:bookmarkEnd w:id="20"/>
       <w:bookmarkEnd w:id="21"/>
+      <w:bookmarkEnd w:id="22"/>
       <w:r>
         <w:rPr>
           <w:rFonts w:cs="Arial"/>
@@ -4140,13 +4255,13 @@
       <w:pPr>
         <w:pStyle w:val="Heading2"/>
       </w:pPr>
-      <w:bookmarkStart w:id="22" w:name="_bdf10fb97372f0b500689e6ecd14392e"/>
-      <w:bookmarkStart w:id="23" w:name="_Toc126581906"/>
+      <w:bookmarkStart w:id="23" w:name="_bdf10fb97372f0b500689e6ecd14392e"/>
+      <w:bookmarkStart w:id="24" w:name="_Toc126585408"/>
       <w:r>
         <w:t>Class Domain</w:t>
       </w:r>
-      <w:bookmarkEnd w:id="22"/>
       <w:bookmarkEnd w:id="23"/>
+      <w:bookmarkEnd w:id="24"/>
       <w:r>
         <w:rPr>
           <w:rFonts w:cs="Arial"/>
@@ -4226,13 +4341,13 @@
       <w:pPr>
         <w:pStyle w:val="Heading2"/>
       </w:pPr>
-      <w:bookmarkStart w:id="24" w:name="_034167e597a20e1f9a029822a01bbc1d"/>
-      <w:bookmarkStart w:id="25" w:name="_Toc126581907"/>
+      <w:bookmarkStart w:id="25" w:name="_034167e597a20e1f9a029822a01bbc1d"/>
+      <w:bookmarkStart w:id="26" w:name="_Toc126585409"/>
       <w:r>
         <w:t>Class End</w:t>
       </w:r>
-      <w:bookmarkEnd w:id="24"/>
       <w:bookmarkEnd w:id="25"/>
+      <w:bookmarkEnd w:id="26"/>
       <w:r>
         <w:rPr>
           <w:rFonts w:cs="Arial"/>
@@ -4583,13 +4698,13 @@
       <w:pPr>
         <w:pStyle w:val="Heading2"/>
       </w:pPr>
-      <w:bookmarkStart w:id="26" w:name="_62d54f8bfd0dc77d42041e4b0b42f99b"/>
-      <w:bookmarkStart w:id="27" w:name="_Toc126581908"/>
+      <w:bookmarkStart w:id="27" w:name="_62d54f8bfd0dc77d42041e4b0b42f99b"/>
+      <w:bookmarkStart w:id="28" w:name="_Toc126585410"/>
       <w:r>
         <w:t>Class Entity</w:t>
       </w:r>
-      <w:bookmarkEnd w:id="26"/>
       <w:bookmarkEnd w:id="27"/>
+      <w:bookmarkEnd w:id="28"/>
       <w:r>
         <w:rPr>
           <w:rFonts w:cs="Arial"/>
@@ -4677,13 +4792,13 @@
       <w:pPr>
         <w:pStyle w:val="Heading2"/>
       </w:pPr>
-      <w:bookmarkStart w:id="28" w:name="_8a8ab048614178ec40adc896f54dca49"/>
-      <w:bookmarkStart w:id="29" w:name="_Toc126581909"/>
+      <w:bookmarkStart w:id="29" w:name="_8a8ab048614178ec40adc896f54dca49"/>
+      <w:bookmarkStart w:id="30" w:name="_Toc126585411"/>
       <w:r>
         <w:t>Class Enumeration</w:t>
       </w:r>
-      <w:bookmarkEnd w:id="28"/>
       <w:bookmarkEnd w:id="29"/>
+      <w:bookmarkEnd w:id="30"/>
       <w:r>
         <w:rPr>
           <w:rFonts w:cs="Arial"/>
@@ -4883,13 +4998,13 @@
       <w:pPr>
         <w:pStyle w:val="Heading2"/>
       </w:pPr>
-      <w:bookmarkStart w:id="30" w:name="_3f33e8c62e2223d35b16499036c9deeb"/>
-      <w:bookmarkStart w:id="31" w:name="_Toc126581910"/>
+      <w:bookmarkStart w:id="31" w:name="_3f33e8c62e2223d35b16499036c9deeb"/>
+      <w:bookmarkStart w:id="32" w:name="_Toc126585412"/>
       <w:r>
         <w:t>Class Equivalent Constraint</w:t>
       </w:r>
-      <w:bookmarkEnd w:id="30"/>
       <w:bookmarkEnd w:id="31"/>
+      <w:bookmarkEnd w:id="32"/>
       <w:r>
         <w:rPr>
           <w:rFonts w:cs="Arial"/>
@@ -5105,13 +5220,13 @@
       <w:pPr>
         <w:pStyle w:val="Heading2"/>
       </w:pPr>
-      <w:bookmarkStart w:id="32" w:name="_15413915e1a69c285af2ff836d0c7a87"/>
-      <w:bookmarkStart w:id="33" w:name="_Toc126581911"/>
+      <w:bookmarkStart w:id="33" w:name="_15413915e1a69c285af2ff836d0c7a87"/>
+      <w:bookmarkStart w:id="34" w:name="_Toc126585413"/>
       <w:r>
         <w:t>Class Facet</w:t>
       </w:r>
-      <w:bookmarkEnd w:id="32"/>
       <w:bookmarkEnd w:id="33"/>
+      <w:bookmarkEnd w:id="34"/>
       <w:r>
         <w:rPr>
           <w:rFonts w:cs="Arial"/>
@@ -5501,13 +5616,13 @@
       <w:pPr>
         <w:pStyle w:val="Heading2"/>
       </w:pPr>
-      <w:bookmarkStart w:id="34" w:name="_3d1c63367ff837f449baca6944f9128c"/>
-      <w:bookmarkStart w:id="35" w:name="_Toc126581912"/>
+      <w:bookmarkStart w:id="35" w:name="_3d1c63367ff837f449baca6944f9128c"/>
+      <w:bookmarkStart w:id="36" w:name="_Toc126585414"/>
       <w:r>
         <w:t>Class Package</w:t>
       </w:r>
-      <w:bookmarkEnd w:id="34"/>
       <w:bookmarkEnd w:id="35"/>
+      <w:bookmarkEnd w:id="36"/>
       <w:r>
         <w:rPr>
           <w:rFonts w:cs="Arial"/>
@@ -5587,13 +5702,13 @@
       <w:pPr>
         <w:pStyle w:val="Heading2"/>
       </w:pPr>
-      <w:bookmarkStart w:id="36" w:name="_eefe91d2ebb7be876d19c90f2ccd122c"/>
-      <w:bookmarkStart w:id="37" w:name="_Toc126581913"/>
+      <w:bookmarkStart w:id="37" w:name="_eefe91d2ebb7be876d19c90f2ccd122c"/>
+      <w:bookmarkStart w:id="38" w:name="_Toc126585415"/>
       <w:r>
         <w:t>Class Path Step</w:t>
       </w:r>
-      <w:bookmarkEnd w:id="36"/>
       <w:bookmarkEnd w:id="37"/>
+      <w:bookmarkEnd w:id="38"/>
       <w:r>
         <w:rPr>
           <w:rFonts w:cs="Arial"/>
@@ -5921,14 +6036,14 @@
       <w:pPr>
         <w:pStyle w:val="Heading2"/>
       </w:pPr>
-      <w:bookmarkStart w:id="38" w:name="_6a79db978122bea84d731bdeeb5bddc4"/>
-      <w:bookmarkStart w:id="39" w:name="_Toc126581914"/>
+      <w:bookmarkStart w:id="39" w:name="_6a79db978122bea84d731bdeeb5bddc4"/>
+      <w:bookmarkStart w:id="40" w:name="_Toc126585416"/>
       <w:r>
         <w:lastRenderedPageBreak/>
         <w:t>Class Record</w:t>
       </w:r>
-      <w:bookmarkEnd w:id="38"/>
       <w:bookmarkEnd w:id="39"/>
+      <w:bookmarkEnd w:id="40"/>
       <w:r>
         <w:rPr>
           <w:rFonts w:cs="Arial"/>
@@ -6008,13 +6123,13 @@
       <w:pPr>
         <w:pStyle w:val="Heading2"/>
       </w:pPr>
-      <w:bookmarkStart w:id="40" w:name="_77f590d2cc27a8eb84419cd77ab42b7c"/>
-      <w:bookmarkStart w:id="41" w:name="_Toc126581915"/>
+      <w:bookmarkStart w:id="41" w:name="_77f590d2cc27a8eb84419cd77ab42b7c"/>
+      <w:bookmarkStart w:id="42" w:name="_Toc126585417"/>
       <w:r>
         <w:t>Class Relationship</w:t>
       </w:r>
-      <w:bookmarkEnd w:id="40"/>
       <w:bookmarkEnd w:id="41"/>
+      <w:bookmarkEnd w:id="42"/>
       <w:r>
         <w:rPr>
           <w:rFonts w:cs="Arial"/>
@@ -6227,13 +6342,13 @@
       <w:pPr>
         <w:pStyle w:val="Heading2"/>
       </w:pPr>
-      <w:bookmarkStart w:id="42" w:name="_3dc99560ae98b317996598654fcdb137"/>
-      <w:bookmarkStart w:id="43" w:name="_Toc126581916"/>
+      <w:bookmarkStart w:id="43" w:name="_3dc99560ae98b317996598654fcdb137"/>
+      <w:bookmarkStart w:id="44" w:name="_Toc126585418"/>
       <w:r>
         <w:t>Class Representation Constraint</w:t>
       </w:r>
-      <w:bookmarkEnd w:id="42"/>
       <w:bookmarkEnd w:id="43"/>
+      <w:bookmarkEnd w:id="44"/>
       <w:r>
         <w:rPr>
           <w:rFonts w:cs="Arial"/>
@@ -6321,13 +6436,13 @@
       <w:pPr>
         <w:pStyle w:val="Heading2"/>
       </w:pPr>
-      <w:bookmarkStart w:id="44" w:name="_fe7f684cdc880b11dd9f6566f7e87eec"/>
-      <w:bookmarkStart w:id="45" w:name="_Toc126581917"/>
+      <w:bookmarkStart w:id="45" w:name="_fe7f684cdc880b11dd9f6566f7e87eec"/>
+      <w:bookmarkStart w:id="46" w:name="_Toc126585419"/>
       <w:r>
         <w:t>Class Restriction</w:t>
       </w:r>
-      <w:bookmarkEnd w:id="44"/>
       <w:bookmarkEnd w:id="45"/>
+      <w:bookmarkEnd w:id="46"/>
       <w:r>
         <w:rPr>
           <w:rFonts w:cs="Arial"/>
@@ -6431,13 +6546,13 @@
       <w:pPr>
         <w:pStyle w:val="Heading2"/>
       </w:pPr>
-      <w:bookmarkStart w:id="46" w:name="_0dff256612e290fea402944887a794f4"/>
-      <w:bookmarkStart w:id="47" w:name="_Toc126581918"/>
+      <w:bookmarkStart w:id="47" w:name="_0dff256612e290fea402944887a794f4"/>
+      <w:bookmarkStart w:id="48" w:name="_Toc126585420"/>
       <w:r>
         <w:t>Class Value</w:t>
       </w:r>
-      <w:bookmarkEnd w:id="46"/>
       <w:bookmarkEnd w:id="47"/>
+      <w:bookmarkEnd w:id="48"/>
       <w:r>
         <w:rPr>
           <w:rFonts w:cs="Arial"/>
@@ -6528,13 +6643,13 @@
       <w:pPr>
         <w:pStyle w:val="Heading2"/>
       </w:pPr>
-      <w:bookmarkStart w:id="48" w:name="_e5dc32b665f509420d6646451010ed1c"/>
-      <w:bookmarkStart w:id="49" w:name="_Toc126581919"/>
+      <w:bookmarkStart w:id="49" w:name="_e5dc32b665f509420d6646451010ed1c"/>
+      <w:bookmarkStart w:id="50" w:name="_Toc126585421"/>
       <w:r>
         <w:t>Class Value Constraint</w:t>
       </w:r>
-      <w:bookmarkEnd w:id="48"/>
       <w:bookmarkEnd w:id="49"/>
+      <w:bookmarkEnd w:id="50"/>
       <w:r>
         <w:rPr>
           <w:rFonts w:cs="Arial"/>
@@ -6867,13 +6982,13 @@
       <w:pPr>
         <w:pStyle w:val="Heading2"/>
       </w:pPr>
-      <w:bookmarkStart w:id="50" w:name="_c94f61bf42238e58f4942ddf903c54e9"/>
-      <w:bookmarkStart w:id="51" w:name="_Toc126581920"/>
+      <w:bookmarkStart w:id="51" w:name="_c94f61bf42238e58f4942ddf903c54e9"/>
+      <w:bookmarkStart w:id="52" w:name="_Toc126585422"/>
       <w:r>
         <w:t>Class Viewpoint</w:t>
       </w:r>
-      <w:bookmarkEnd w:id="50"/>
       <w:bookmarkEnd w:id="51"/>
+      <w:bookmarkEnd w:id="52"/>
       <w:r>
         <w:rPr>
           <w:rFonts w:cs="Arial"/>
@@ -6953,13 +7068,13 @@
       <w:pPr>
         <w:pStyle w:val="Heading2"/>
       </w:pPr>
-      <w:bookmarkStart w:id="52" w:name="_3ea66d6119a2d25c74afa85e88fcd224"/>
-      <w:bookmarkStart w:id="53" w:name="_Toc126581921"/>
+      <w:bookmarkStart w:id="53" w:name="_3ea66d6119a2d25c74afa85e88fcd224"/>
+      <w:bookmarkStart w:id="54" w:name="_Toc126585423"/>
       <w:r>
         <w:t>Class Visibility Constraint</w:t>
       </w:r>
-      <w:bookmarkEnd w:id="52"/>
       <w:bookmarkEnd w:id="53"/>
+      <w:bookmarkEnd w:id="54"/>
       <w:r>
         <w:rPr>
           <w:rFonts w:cs="Arial"/>

</xml_diff>